<commit_message>
Updatet intergrale test, planing sql script
</commit_message>
<xml_diff>
--- a/Documentatie/KT2/ad.9_integrale_systeemtest_uigevoerd.docx
+++ b/Documentatie/KT2/ad.9_integrale_systeemtest_uigevoerd.docx
@@ -4564,10 +4564,7 @@
         <w:ind w:left="720"/>
       </w:pPr>
       <w:r>
-        <w:t xml:space="preserve">Er verschijnt een pop-up bericht dat verteld dat de </w:t>
-      </w:r>
-      <w:r>
-        <w:t>een van de twee gegevens ongeldig is. Het wachtwoord veld wordt leeg gemaakt.</w:t>
+        <w:t>Er verschijnt een pop-up bericht dat verteld dat de een van de twee gegevens ongeldig is. Het wachtwoord veld wordt leeg gemaakt.</w:t>
       </w:r>
     </w:p>
     <w:p>
@@ -4663,13 +4660,7 @@
         <w:ind w:left="720"/>
       </w:pPr>
       <w:r>
-        <w:t xml:space="preserve">Ja, geeft de correcte data weer van de geselecteerde </w:t>
-      </w:r>
-      <w:r>
-        <w:t>administrator</w:t>
-      </w:r>
-      <w:r>
-        <w:t>.</w:t>
+        <w:t>Ja, geeft de correcte data weer van de geselecteerde administrator.</w:t>
       </w:r>
     </w:p>
     <w:p>
@@ -4757,10 +4748,7 @@
         <w:ind w:left="708"/>
       </w:pPr>
       <w:r>
-        <w:t>Er verschijnt een pop-up bericht dat verteld dat de</w:t>
-      </w:r>
-      <w:r>
-        <w:t xml:space="preserve"> titel te lang is en voegt de (herhaal)taak niet toe.</w:t>
+        <w:t>Er verschijnt een pop-up bericht dat verteld dat de titel te lang is en voegt de (herhaal)taak niet toe.</w:t>
       </w:r>
     </w:p>
     <w:p>
@@ -4804,13 +4792,7 @@
         <w:ind w:left="720"/>
       </w:pPr>
       <w:r>
-        <w:t xml:space="preserve">Er verschijnt een pop-up bericht dat verteld dat de </w:t>
-      </w:r>
-      <w:r>
-        <w:t>label</w:t>
-      </w:r>
-      <w:r>
-        <w:t xml:space="preserve"> te lang is en voegt de (herhaal)taak niet toe.</w:t>
+        <w:t>Er verschijnt een pop-up bericht dat verteld dat de label te lang is en voegt de (herhaal)taak niet toe.</w:t>
       </w:r>
     </w:p>
     <w:p>
@@ -4861,10 +4843,7 @@
         <w:t>De waarde van duur ligt eraan op welke rij er geklikt was en daarvan wordt ervan uit gegaan hoeveel een (herhaal)taak minstens nog kan duren</w:t>
       </w:r>
       <w:r>
-        <w:t xml:space="preserve"> en wordt toegevoegd minstens de (herhaal)taak een andere (herhaal)taak niet overlapt, anders</w:t>
-      </w:r>
-      <w:r>
-        <w:t xml:space="preserve"> verschijnt een pop-up bericht dat verteld dat de (herhaal)taak een andere (herhaal)taak overlapt en voegt de (herhaal)taak niet toe.</w:t>
+        <w:t xml:space="preserve"> en wordt toegevoegd minstens de (herhaal)taak een andere (herhaal)taak niet overlapt, anders verschijnt een pop-up bericht dat verteld dat de (herhaal)taak een andere (herhaal)taak overlapt en voegt de (herhaal)taak niet toe.</w:t>
       </w:r>
     </w:p>
     <w:p>
@@ -4984,13 +4963,7 @@
         <w:ind w:left="720"/>
       </w:pPr>
       <w:r>
-        <w:t xml:space="preserve">Er verschijnt een pop-up bericht dat verteld dat de </w:t>
-      </w:r>
-      <w:r>
-        <w:t>label</w:t>
-      </w:r>
-      <w:r>
-        <w:t xml:space="preserve"> te lang is en voegt de (herhaal)taak niet toe.</w:t>
+        <w:t>Er verschijnt een pop-up bericht dat verteld dat de label te lang is en voegt de (herhaal)taak niet toe.</w:t>
       </w:r>
     </w:p>
     <w:p>
@@ -5104,7 +5077,6 @@
     <w:p>
       <w:pPr>
         <w:pStyle w:val="NoSpacing"/>
-        <w:ind w:left="708"/>
       </w:pPr>
     </w:p>
     <w:p>
@@ -5149,7 +5121,6 @@
     <w:p>
       <w:pPr>
         <w:pStyle w:val="NoSpacing"/>
-        <w:ind w:left="708"/>
       </w:pPr>
     </w:p>
     <w:p>
@@ -5200,25 +5171,12 @@
         <w:ind w:left="720"/>
       </w:pPr>
       <w:r>
-        <w:t xml:space="preserve">De </w:t>
-      </w:r>
-      <w:r>
-        <w:t xml:space="preserve">taak </w:t>
-      </w:r>
-      <w:r>
-        <w:t xml:space="preserve">wordt een herhalende taak </w:t>
-      </w:r>
-      <w:r>
-        <w:t>en zal zich herhalen</w:t>
-      </w:r>
-      <w:r>
-        <w:t>.</w:t>
-      </w:r>
-    </w:p>
-    <w:p>
-      <w:pPr>
-        <w:pStyle w:val="NoSpacing"/>
-        <w:ind w:left="720"/>
+        <w:t>De taak wordt een herhalende taak en zal zich herhalen.</w:t>
+      </w:r>
+    </w:p>
+    <w:p>
+      <w:pPr>
+        <w:pStyle w:val="NoSpacing"/>
         <w:rPr>
           <w:b/>
         </w:rPr>
@@ -5254,7 +5212,6 @@
     <w:p>
       <w:pPr>
         <w:pStyle w:val="NoSpacing"/>
-        <w:ind w:left="708"/>
       </w:pPr>
     </w:p>
     <w:p>
@@ -5373,13 +5330,7 @@
         <w:ind w:left="720"/>
       </w:pPr>
       <w:r>
-        <w:t>Is onmogelijk en de maximum waarde gaat alleen tot-en-met 31-12-999</w:t>
-      </w:r>
-      <w:r>
-        <w:t>9</w:t>
-      </w:r>
-      <w:r>
-        <w:t>.</w:t>
+        <w:t>Is onmogelijk en de maximum waarde gaat alleen tot-en-met 31-12-9999.</w:t>
       </w:r>
     </w:p>
     <w:p>
@@ -5435,19 +5386,7 @@
         <w:ind w:left="720"/>
       </w:pPr>
       <w:r>
-        <w:t xml:space="preserve">Er verschijnt een pop-up bericht dat verteld dat </w:t>
-      </w:r>
-      <w:r>
-        <w:t>ik geen</w:t>
-      </w:r>
-      <w:r>
-        <w:t xml:space="preserve"> (herhaal)taak </w:t>
-      </w:r>
-      <w:r>
-        <w:t xml:space="preserve">voor een andere gebruiker kan toevoegen/wijzigen </w:t>
-      </w:r>
-      <w:r>
-        <w:t>of verwijderen en voegt de (herhaal)taak niet toe.</w:t>
+        <w:t>Er verschijnt een pop-up bericht dat verteld dat ik geen (herhaal)taak voor een andere gebruiker kan toevoegen/wijzigen of verwijderen en voegt de (herhaal)taak niet toe.</w:t>
       </w:r>
     </w:p>
     <w:p>
@@ -5503,25 +5442,7 @@
         <w:ind w:left="720"/>
       </w:pPr>
       <w:r>
-        <w:t xml:space="preserve">Er verschijnt een pop-up bericht dat verteld dat ik geen (herhaal)taak voor een andere gebruiker kan toevoegen/wijzigen </w:t>
-      </w:r>
-      <w:r>
-        <w:t>of verwijderen</w:t>
-      </w:r>
-      <w:r>
-        <w:t xml:space="preserve"> en </w:t>
-      </w:r>
-      <w:r>
-        <w:t>wijzigt</w:t>
-      </w:r>
-      <w:r>
-        <w:t xml:space="preserve"> de </w:t>
-      </w:r>
-      <w:r>
-        <w:t>(herhaal)taak niet</w:t>
-      </w:r>
-      <w:r>
-        <w:t>.</w:t>
+        <w:t>Er verschijnt een pop-up bericht dat verteld dat ik geen (herhaal)taak voor een andere gebruiker kan toevoegen/wijzigen of verwijderen en wijzigt de (herhaal)taak niet.</w:t>
       </w:r>
     </w:p>
     <w:p>
@@ -5577,13 +5498,7 @@
         <w:ind w:left="720"/>
       </w:pPr>
       <w:r>
-        <w:t xml:space="preserve">Er verschijnt een pop-up bericht dat verteld dat ik geen (herhaal)taak voor een andere gebruiker kan toevoegen/wijzigen of verwijderen en </w:t>
-      </w:r>
-      <w:r>
-        <w:t>verwijderd</w:t>
-      </w:r>
-      <w:r>
-        <w:t xml:space="preserve"> de (herhaal)taak niet.</w:t>
+        <w:t>Er verschijnt een pop-up bericht dat verteld dat ik geen (herhaal)taak voor een andere gebruiker kan toevoegen/wijzigen of verwijderen en verwijderd de (herhaal)taak niet.</w:t>
       </w:r>
     </w:p>
     <w:p>
@@ -5783,19 +5698,7 @@
         <w:ind w:left="720"/>
       </w:pPr>
       <w:r>
-        <w:t xml:space="preserve">Er verschijnt een pop-up bericht dat verteld dat de </w:t>
-      </w:r>
-      <w:r>
-        <w:t>naam</w:t>
-      </w:r>
-      <w:r>
-        <w:t xml:space="preserve"> te lang is en voegt </w:t>
-      </w:r>
-      <w:r>
-        <w:t>het vak</w:t>
-      </w:r>
-      <w:r>
-        <w:t xml:space="preserve"> niet toe.</w:t>
+        <w:t>Er verschijnt een pop-up bericht dat verteld dat de naam te lang is en voegt het vak niet toe.</w:t>
       </w:r>
     </w:p>
     <w:p>
@@ -5839,13 +5742,7 @@
         <w:ind w:left="720"/>
       </w:pPr>
       <w:r>
-        <w:t xml:space="preserve">Er verschijnt een pop-up bericht dat verteld dat </w:t>
-      </w:r>
-      <w:r>
-        <w:t>er al een vak bestaat met dezelfde naam</w:t>
-      </w:r>
-      <w:r>
-        <w:t>.</w:t>
+        <w:t>Er verschijnt een pop-up bericht dat verteld dat er al een vak bestaat met dezelfde naam.</w:t>
       </w:r>
     </w:p>
     <w:p>
@@ -5877,19 +5774,7 @@
         <w:ind w:left="720"/>
       </w:pPr>
       <w:r>
-        <w:t xml:space="preserve">Er verschijnt een pop-up bericht dat verteld dat de naam te lang is en </w:t>
-      </w:r>
-      <w:r>
-        <w:t>wijzigt</w:t>
-      </w:r>
-      <w:r>
-        <w:t xml:space="preserve"> het vak</w:t>
-      </w:r>
-      <w:r>
-        <w:t xml:space="preserve"> niet</w:t>
-      </w:r>
-      <w:r>
-        <w:t>.</w:t>
+        <w:t>Er verschijnt een pop-up bericht dat verteld dat de naam te lang is en wijzigt het vak niet.</w:t>
       </w:r>
     </w:p>
     <w:p>
@@ -5978,13 +5863,7 @@
         <w:ind w:left="720"/>
       </w:pPr>
       <w:r>
-        <w:t xml:space="preserve">De waarde van </w:t>
-      </w:r>
-      <w:r>
-        <w:t>het vak</w:t>
-      </w:r>
-      <w:r>
-        <w:t xml:space="preserve"> blijft hetzelfde.</w:t>
+        <w:t>De waarde van het vak blijft hetzelfde.</w:t>
       </w:r>
     </w:p>
     <w:p>
@@ -6016,10 +5895,7 @@
         <w:ind w:left="708"/>
       </w:pPr>
       <w:r>
-        <w:t xml:space="preserve">Er verschijnt een pop-up bericht dat </w:t>
-      </w:r>
-      <w:r>
-        <w:t>verteld dat het cijfer niet toegevoegd kon worden en verteld welke waarde bereik geldig is. Het cijfer wordt niet toegevoegd.</w:t>
+        <w:t>Er verschijnt een pop-up bericht dat verteld dat het cijfer niet toegevoegd kon worden en verteld welke waarde bereik geldig is. Het cijfer wordt niet toegevoegd.</w:t>
       </w:r>
     </w:p>
     <w:p>
@@ -6051,13 +5927,7 @@
         <w:ind w:left="720"/>
       </w:pPr>
       <w:r>
-        <w:t xml:space="preserve">Er verschijnt een pop-up bericht dat verteld dat het cijfer niet </w:t>
-      </w:r>
-      <w:r>
-        <w:t>gewijzigd</w:t>
-      </w:r>
-      <w:r>
-        <w:t xml:space="preserve"> kon worden en verteld welke waarde bereik geldig is. Het cijfer wordt niet gewijzigd.</w:t>
+        <w:t>Er verschijnt een pop-up bericht dat verteld dat het cijfer niet gewijzigd kon worden en verteld welke waarde bereik geldig is. Het cijfer wordt niet gewijzigd.</w:t>
       </w:r>
     </w:p>
     <w:p>
@@ -6086,19 +5956,84 @@
     <w:p>
       <w:pPr>
         <w:pStyle w:val="NoSpacing"/>
+        <w:ind w:left="720"/>
+      </w:pPr>
+      <w:r>
+        <w:t>De waarde van het cijfer blijft hetzelfde.</w:t>
+      </w:r>
+    </w:p>
+    <w:p>
+      <w:pPr>
+        <w:pStyle w:val="NoSpacing"/>
+      </w:pPr>
+    </w:p>
+    <w:p>
+      <w:pPr>
+        <w:pStyle w:val="NoSpacing"/>
         <w:numPr>
           <w:ilvl w:val="0"/>
           <w:numId w:val="1"/>
         </w:numPr>
-      </w:pPr>
-      <w:r>
-        <w:t xml:space="preserve">De waarde van het </w:t>
-      </w:r>
-      <w:r>
-        <w:t>cijfer</w:t>
-      </w:r>
-      <w:r>
-        <w:t xml:space="preserve"> blijft hetzelfde.</w:t>
+        <w:rPr>
+          <w:b/>
+        </w:rPr>
+      </w:pPr>
+      <w:r>
+        <w:rPr>
+          <w:b/>
+        </w:rPr>
+        <w:t>Wat gebeur</w:t>
+      </w:r>
+      <w:r>
+        <w:rPr>
+          <w:b/>
+        </w:rPr>
+        <w:t>d</w:t>
+      </w:r>
+      <w:r>
+        <w:rPr>
+          <w:b/>
+        </w:rPr>
+        <w:t xml:space="preserve"> </w:t>
+      </w:r>
+      <w:r>
+        <w:rPr>
+          <w:b/>
+        </w:rPr>
+        <w:t xml:space="preserve">er </w:t>
+      </w:r>
+      <w:r>
+        <w:rPr>
+          <w:b/>
+        </w:rPr>
+        <w:t xml:space="preserve">als ik met administrator machtigen </w:t>
+      </w:r>
+      <w:r>
+        <w:rPr>
+          <w:b/>
+        </w:rPr>
+        <w:t>een vak</w:t>
+      </w:r>
+      <w:r>
+        <w:rPr>
+          <w:b/>
+        </w:rPr>
+        <w:t xml:space="preserve"> voor een gebruiker wil toevoegen?</w:t>
+      </w:r>
+    </w:p>
+    <w:p>
+      <w:pPr>
+        <w:pStyle w:val="NoSpacing"/>
+        <w:ind w:left="720"/>
+      </w:pPr>
+      <w:r>
+        <w:t>Er verschijnt een pop-up bericht dat verteld dat ik geen vak voor een andere gebruiker kan toevoegen en voegt het vak niet</w:t>
+      </w:r>
+      <w:r>
+        <w:t xml:space="preserve"> toe</w:t>
+      </w:r>
+      <w:r>
+        <w:t>.</w:t>
       </w:r>
     </w:p>
     <w:p>
@@ -6151,14 +6086,40 @@
         <w:rPr>
           <w:b/>
         </w:rPr>
-        <w:t>een vak</w:t>
-      </w:r>
-      <w:r>
-        <w:rPr>
-          <w:b/>
-        </w:rPr>
-        <w:t xml:space="preserve"> voor een gebruiker wil toevoegen?</w:t>
-      </w:r>
+        <w:t xml:space="preserve">een vak </w:t>
+      </w:r>
+      <w:r>
+        <w:rPr>
+          <w:b/>
+        </w:rPr>
+        <w:t>van een gebruiker wil wijzigen?</w:t>
+      </w:r>
+    </w:p>
+    <w:p>
+      <w:pPr>
+        <w:pStyle w:val="NoSpacing"/>
+        <w:ind w:left="720"/>
+      </w:pPr>
+      <w:r>
+        <w:t>Er verschijnt een pop-up b</w:t>
+      </w:r>
+      <w:r>
+        <w:t>ericht dat verteld dat ik geen vakken</w:t>
+      </w:r>
+      <w:r>
+        <w:t xml:space="preserve"> voor een andere gebruiker kan </w:t>
+      </w:r>
+      <w:r>
+        <w:t>wijzigen en open het wijzig venster niet</w:t>
+      </w:r>
+      <w:r>
+        <w:t>.</w:t>
+      </w:r>
+    </w:p>
+    <w:p>
+      <w:pPr>
+        <w:pStyle w:val="NoSpacing"/>
+      </w:pPr>
     </w:p>
     <w:p>
       <w:pPr>
@@ -6167,38 +6128,60 @@
           <w:ilvl w:val="0"/>
           <w:numId w:val="1"/>
         </w:numPr>
-      </w:pPr>
-      <w:r>
-        <w:t xml:space="preserve">Er verschijnt een pop-up bericht dat verteld dat ik geen </w:t>
-      </w:r>
-      <w:r>
-        <w:t>vak</w:t>
-      </w:r>
-      <w:r>
-        <w:t xml:space="preserve"> voor een andere gebruiker kan toevoegen en </w:t>
-      </w:r>
-      <w:r>
-        <w:t>voegt</w:t>
-      </w:r>
-      <w:r>
+        <w:rPr>
+          <w:b/>
+        </w:rPr>
+      </w:pPr>
+      <w:r>
+        <w:rPr>
+          <w:b/>
+        </w:rPr>
+        <w:t>Wat gebeur</w:t>
+      </w:r>
+      <w:r>
+        <w:rPr>
+          <w:b/>
+        </w:rPr>
+        <w:t>d</w:t>
+      </w:r>
+      <w:r>
+        <w:rPr>
+          <w:b/>
+        </w:rPr>
         <w:t xml:space="preserve"> </w:t>
       </w:r>
       <w:r>
-        <w:t>het vak</w:t>
-      </w:r>
-      <w:r>
-        <w:t xml:space="preserve"> </w:t>
-      </w:r>
-      <w:proofErr w:type="spellStart"/>
-      <w:r>
-        <w:t>nie</w:t>
-      </w:r>
-      <w:proofErr w:type="spellEnd"/>
-      <w:r>
-        <w:t xml:space="preserve"> toe</w:t>
-      </w:r>
-      <w:r>
-        <w:t>t.</w:t>
+        <w:rPr>
+          <w:b/>
+        </w:rPr>
+        <w:t xml:space="preserve">er </w:t>
+      </w:r>
+      <w:r>
+        <w:rPr>
+          <w:b/>
+        </w:rPr>
+        <w:t xml:space="preserve">als ik met administrator machtigen </w:t>
+      </w:r>
+      <w:r>
+        <w:rPr>
+          <w:b/>
+        </w:rPr>
+        <w:t xml:space="preserve">een vak </w:t>
+      </w:r>
+      <w:r>
+        <w:rPr>
+          <w:b/>
+        </w:rPr>
+        <w:t>van een gebruiker wil verwijderen?</w:t>
+      </w:r>
+    </w:p>
+    <w:p>
+      <w:pPr>
+        <w:pStyle w:val="NoSpacing"/>
+        <w:ind w:left="720"/>
+      </w:pPr>
+      <w:r>
+        <w:t>Er verschijnt een pop-up bericht dat verteld dat ik geen vakken voor een andere gebruiker kan wijzigen en open het wijzig venster niet.</w:t>
       </w:r>
     </w:p>
     <w:p>
@@ -6257,8 +6240,34 @@
         <w:rPr>
           <w:b/>
         </w:rPr>
-        <w:t>van een gebruiker wil wijzigen?</w:t>
-      </w:r>
+        <w:t>voor een administrator wil toevoegen?</w:t>
+      </w:r>
+    </w:p>
+    <w:p>
+      <w:pPr>
+        <w:pStyle w:val="NoSpacing"/>
+        <w:ind w:left="720"/>
+      </w:pPr>
+      <w:r>
+        <w:t xml:space="preserve">Er verschijnt een pop-up bericht dat verteld dat ik geen vakken voor een andere gebruiker kan </w:t>
+      </w:r>
+      <w:r>
+        <w:t>toevoegen</w:t>
+      </w:r>
+      <w:r>
+        <w:t xml:space="preserve"> </w:t>
+      </w:r>
+      <w:r>
+        <w:t>en voegt het vak niet toe</w:t>
+      </w:r>
+      <w:r>
+        <w:t>.</w:t>
+      </w:r>
+    </w:p>
+    <w:p>
+      <w:pPr>
+        <w:pStyle w:val="NoSpacing"/>
+      </w:pPr>
     </w:p>
     <w:p>
       <w:pPr>
@@ -6267,17 +6276,66 @@
           <w:ilvl w:val="0"/>
           <w:numId w:val="1"/>
         </w:numPr>
-      </w:pPr>
-      <w:r>
-        <w:t>Er verschijnt een pop-up bericht dat verteld dat ik geen (herhaal)taak voor een andere gebruiker kan toevoegen/wijzigen of verwijderen en verwijderd de (herhaal)taak niet.</w:t>
-      </w:r>
-    </w:p>
-    <w:p>
-      <w:pPr>
-        <w:pStyle w:val="NoSpacing"/>
-      </w:pPr>
-      <w:bookmarkStart w:id="8" w:name="_GoBack"/>
-      <w:bookmarkEnd w:id="8"/>
+        <w:rPr>
+          <w:b/>
+        </w:rPr>
+      </w:pPr>
+      <w:r>
+        <w:rPr>
+          <w:b/>
+        </w:rPr>
+        <w:t>Wat gebeur</w:t>
+      </w:r>
+      <w:r>
+        <w:rPr>
+          <w:b/>
+        </w:rPr>
+        <w:t>d</w:t>
+      </w:r>
+      <w:r>
+        <w:rPr>
+          <w:b/>
+        </w:rPr>
+        <w:t xml:space="preserve"> </w:t>
+      </w:r>
+      <w:r>
+        <w:rPr>
+          <w:b/>
+        </w:rPr>
+        <w:t xml:space="preserve">er </w:t>
+      </w:r>
+      <w:r>
+        <w:rPr>
+          <w:b/>
+        </w:rPr>
+        <w:t xml:space="preserve">als ik met administrator machtigen </w:t>
+      </w:r>
+      <w:r>
+        <w:rPr>
+          <w:b/>
+        </w:rPr>
+        <w:t xml:space="preserve">een vak </w:t>
+      </w:r>
+      <w:r>
+        <w:rPr>
+          <w:b/>
+        </w:rPr>
+        <w:t>van een administrator wil wijzigen?</w:t>
+      </w:r>
+    </w:p>
+    <w:p>
+      <w:pPr>
+        <w:pStyle w:val="NoSpacing"/>
+        <w:ind w:left="720"/>
+      </w:pPr>
+      <w:r>
+        <w:t>Er verschijnt een pop-up bericht dat verteld dat ik geen vakken voor een andere gebruiker kan wijzigen en open het wijzig venster niet.</w:t>
+      </w:r>
+    </w:p>
+    <w:p>
+      <w:pPr>
+        <w:pStyle w:val="NoSpacing"/>
+      </w:pPr>
     </w:p>
     <w:p>
       <w:pPr>
@@ -6330,8 +6388,22 @@
         <w:rPr>
           <w:b/>
         </w:rPr>
-        <w:t>van een gebruiker wil verwijderen?</w:t>
-      </w:r>
+        <w:t>van een administrator wil verwijderen?</w:t>
+      </w:r>
+    </w:p>
+    <w:p>
+      <w:pPr>
+        <w:pStyle w:val="NoSpacing"/>
+        <w:ind w:left="720"/>
+      </w:pPr>
+      <w:r>
+        <w:t>Er verschijnt een pop-up bericht dat verteld dat ik geen vakken voor een andere gebruiker kan wijzigen en open het wijzig venster niet.</w:t>
+      </w:r>
+    </w:p>
+    <w:p>
+      <w:pPr>
+        <w:pStyle w:val="NoSpacing"/>
+      </w:pPr>
     </w:p>
     <w:p>
       <w:pPr>
@@ -6372,25 +6444,22 @@
         <w:rPr>
           <w:b/>
         </w:rPr>
-        <w:t xml:space="preserve">als ik met administrator machtigen </w:t>
-      </w:r>
-      <w:r>
-        <w:rPr>
-          <w:b/>
-        </w:rPr>
-        <w:t xml:space="preserve">een vak </w:t>
-      </w:r>
-      <w:r>
-        <w:rPr>
-          <w:b/>
-        </w:rPr>
-        <w:t>voor een administrator wil toevoegen?</w:t>
-      </w:r>
-    </w:p>
-    <w:p>
-      <w:pPr>
-        <w:pStyle w:val="NoSpacing"/>
-      </w:pPr>
+        <w:t>als ik met administrator machtigen een cijfer voor een vak voor een gebruiker wil toevoegen?</w:t>
+      </w:r>
+    </w:p>
+    <w:p>
+      <w:pPr>
+        <w:pStyle w:val="NoSpacing"/>
+        <w:ind w:left="720"/>
+      </w:pPr>
+      <w:r>
+        <w:t>Er verschijnt een pop-up bericht dat verteld dat ik geen cijfers voor een andere gebruiker kan toevoegen/wijzigen en wijzigt het cijfer niet.</w:t>
+      </w:r>
+    </w:p>
+    <w:p>
+      <w:r>
+        <w:br w:type="page"/>
+      </w:r>
     </w:p>
     <w:p>
       <w:pPr>
@@ -6407,6 +6476,7 @@
         <w:rPr>
           <w:b/>
         </w:rPr>
+        <w:lastRenderedPageBreak/>
         <w:t>Wat gebeur</w:t>
       </w:r>
       <w:r>
@@ -6431,19 +6501,40 @@
         <w:rPr>
           <w:b/>
         </w:rPr>
-        <w:t xml:space="preserve">als ik met administrator machtigen </w:t>
-      </w:r>
-      <w:r>
-        <w:rPr>
-          <w:b/>
-        </w:rPr>
-        <w:t xml:space="preserve">een vak </w:t>
-      </w:r>
-      <w:r>
-        <w:rPr>
-          <w:b/>
-        </w:rPr>
-        <w:t>van een administrator wil wijzigen?</w:t>
+        <w:t>als ik met administrator machtigen een cijfer van een vak van een gebruiker wil wijzigen?</w:t>
+      </w:r>
+    </w:p>
+    <w:p>
+      <w:pPr>
+        <w:pStyle w:val="NoSpacing"/>
+        <w:ind w:left="720"/>
+      </w:pPr>
+      <w:r>
+        <w:t xml:space="preserve">Er verschijnt een pop-up bericht dat verteld dat ik geen </w:t>
+      </w:r>
+      <w:r>
+        <w:t>cijfers</w:t>
+      </w:r>
+      <w:r>
+        <w:t xml:space="preserve"> voor een andere gebruiker kan toevoegen</w:t>
+      </w:r>
+      <w:r>
+        <w:t>/wijzigen</w:t>
+      </w:r>
+      <w:r>
+        <w:t xml:space="preserve"> en </w:t>
+      </w:r>
+      <w:r>
+        <w:t>wijzigt</w:t>
+      </w:r>
+      <w:r>
+        <w:t xml:space="preserve"> </w:t>
+      </w:r>
+      <w:r>
+        <w:t>het cijfer niet</w:t>
+      </w:r>
+      <w:r>
+        <w:t>.</w:t>
       </w:r>
     </w:p>
     <w:p>
@@ -6490,19 +6581,16 @@
         <w:rPr>
           <w:b/>
         </w:rPr>
-        <w:t xml:space="preserve">als ik met administrator machtigen </w:t>
-      </w:r>
-      <w:r>
-        <w:rPr>
-          <w:b/>
-        </w:rPr>
-        <w:t xml:space="preserve">een vak </w:t>
-      </w:r>
-      <w:r>
-        <w:rPr>
-          <w:b/>
-        </w:rPr>
-        <w:t>van een administrator wil verwijderen?</w:t>
+        <w:t>als ik met administrator machtigen een cijfer van een vak van een gebruiker wil verwijderen?</w:t>
+      </w:r>
+    </w:p>
+    <w:p>
+      <w:pPr>
+        <w:pStyle w:val="NoSpacing"/>
+        <w:ind w:left="720"/>
+      </w:pPr>
+      <w:r>
+        <w:t>Er verschijnt een pop-up bericht dat verteld dat ik geen cijfers voor een andere gebruiker kan toevoegen/wijzigen en wijzigt het cijfer niet.</w:t>
       </w:r>
     </w:p>
     <w:p>
@@ -6549,7 +6637,16 @@
         <w:rPr>
           <w:b/>
         </w:rPr>
-        <w:t>als ik met administrator machtigen een cijfer voor een vak voor een gebruiker wil toevoegen?</w:t>
+        <w:t>als ik met administrator machtigen een cijfer voor een vak voor een administrator wil toevoegen?</w:t>
+      </w:r>
+    </w:p>
+    <w:p>
+      <w:pPr>
+        <w:pStyle w:val="NoSpacing"/>
+        <w:ind w:left="720"/>
+      </w:pPr>
+      <w:r>
+        <w:t>Er verschijnt een pop-up bericht dat verteld dat ik geen cijfers voor een andere gebruiker kan toevoegen/wijzigen en wijzigt het cijfer niet.</w:t>
       </w:r>
     </w:p>
     <w:p>
@@ -6596,7 +6693,16 @@
         <w:rPr>
           <w:b/>
         </w:rPr>
-        <w:t>als ik met administrator machtigen een cijfer van een vak van een gebruiker wil wijzigen?</w:t>
+        <w:t>als ik met administrator machtigen een cijfer van een vak van een administrator wil wijzigen?</w:t>
+      </w:r>
+    </w:p>
+    <w:p>
+      <w:pPr>
+        <w:pStyle w:val="NoSpacing"/>
+        <w:ind w:left="720"/>
+      </w:pPr>
+      <w:r>
+        <w:t>Er verschijnt een pop-up bericht dat verteld dat ik geen cijfers voor een andere gebruiker kan toevoegen/wijzigen en wijzigt het cijfer niet.</w:t>
       </w:r>
     </w:p>
     <w:p>
@@ -6643,7 +6749,16 @@
         <w:rPr>
           <w:b/>
         </w:rPr>
-        <w:t>als ik met administrator machtigen een cijfer van een vak van een gebruiker wil verwijderen?</w:t>
+        <w:t>als ik met administrator machtigen een cijfer van een vak van een administrator wil verwijderen?</w:t>
+      </w:r>
+    </w:p>
+    <w:p>
+      <w:pPr>
+        <w:pStyle w:val="NoSpacing"/>
+        <w:ind w:left="720"/>
+      </w:pPr>
+      <w:r>
+        <w:t>Er verschijnt een pop-up bericht dat verteld dat ik geen cijfers voor een andere gebruiker kan toevoegen/wijzigen en wijzigt het cijfer niet.</w:t>
       </w:r>
     </w:p>
     <w:p>
@@ -6666,31 +6781,22 @@
         <w:rPr>
           <w:b/>
         </w:rPr>
-        <w:t>Wat gebeur</w:t>
-      </w:r>
-      <w:r>
-        <w:rPr>
-          <w:b/>
-        </w:rPr>
-        <w:t>d</w:t>
-      </w:r>
-      <w:r>
-        <w:rPr>
-          <w:b/>
-        </w:rPr>
-        <w:t xml:space="preserve"> </w:t>
-      </w:r>
-      <w:r>
-        <w:rPr>
-          <w:b/>
-        </w:rPr>
-        <w:t xml:space="preserve">er </w:t>
-      </w:r>
-      <w:r>
-        <w:rPr>
-          <w:b/>
-        </w:rPr>
-        <w:t>als ik met administrator machtigen een cijfer voor een vak voor een administrator wil toevoegen?</w:t>
+        <w:t>Wat gebeurd er als ik een afspraak toevoeg waarbij de naam de gespecificeerde maximum bereik overschrijd in de database?</w:t>
+      </w:r>
+    </w:p>
+    <w:p>
+      <w:pPr>
+        <w:pStyle w:val="NoSpacing"/>
+        <w:ind w:left="720"/>
+      </w:pPr>
+      <w:r>
+        <w:t>Er verschijnt een pop-up bericht dat verteld dat de na</w:t>
+      </w:r>
+      <w:r>
+        <w:t xml:space="preserve">am te lang is en voegt de afspraak </w:t>
+      </w:r>
+      <w:r>
+        <w:t>niet toe.</w:t>
       </w:r>
     </w:p>
     <w:p>
@@ -6713,31 +6819,28 @@
         <w:rPr>
           <w:b/>
         </w:rPr>
-        <w:t>Wat gebeur</w:t>
-      </w:r>
-      <w:r>
-        <w:rPr>
-          <w:b/>
-        </w:rPr>
-        <w:t>d</w:t>
-      </w:r>
-      <w:r>
-        <w:rPr>
-          <w:b/>
-        </w:rPr>
-        <w:t xml:space="preserve"> </w:t>
-      </w:r>
-      <w:r>
-        <w:rPr>
-          <w:b/>
-        </w:rPr>
-        <w:t xml:space="preserve">er </w:t>
-      </w:r>
-      <w:r>
-        <w:rPr>
-          <w:b/>
-        </w:rPr>
-        <w:t>als ik met administrator machtigen een cijfer van een vak van een administrator wil wijzigen?</w:t>
+        <w:t xml:space="preserve">Wat gebeurd er als ik een afspraak toevoeg waarbij de datum </w:t>
+      </w:r>
+      <w:r>
+        <w:rPr>
+          <w:b/>
+        </w:rPr>
+        <w:t>in het verleden</w:t>
+      </w:r>
+      <w:r>
+        <w:rPr>
+          <w:b/>
+        </w:rPr>
+        <w:t xml:space="preserve"> is?</w:t>
+      </w:r>
+    </w:p>
+    <w:p>
+      <w:pPr>
+        <w:pStyle w:val="NoSpacing"/>
+        <w:ind w:left="708"/>
+      </w:pPr>
+      <w:r>
+        <w:t>Voegt de afspraak toe, maar wijzigt de waarde van de datum naar de datum van vandaag.</w:t>
       </w:r>
     </w:p>
     <w:p>
@@ -6760,32 +6863,25 @@
         <w:rPr>
           <w:b/>
         </w:rPr>
-        <w:lastRenderedPageBreak/>
-        <w:t>Wat gebeur</w:t>
-      </w:r>
-      <w:r>
-        <w:rPr>
-          <w:b/>
-        </w:rPr>
-        <w:t>d</w:t>
-      </w:r>
-      <w:r>
-        <w:rPr>
-          <w:b/>
-        </w:rPr>
-        <w:t xml:space="preserve"> </w:t>
-      </w:r>
-      <w:r>
-        <w:rPr>
-          <w:b/>
-        </w:rPr>
-        <w:t xml:space="preserve">er </w:t>
-      </w:r>
-      <w:r>
-        <w:rPr>
-          <w:b/>
-        </w:rPr>
-        <w:t>als ik met administrator machtigen een cijfer van een vak van een administrator wil verwijderen?</w:t>
+        <w:t>Wat gebeurd er als ik een afspraak wijzig waarbij de naam de gespecificeerde maximum bereik overschrijd in de database?</w:t>
+      </w:r>
+    </w:p>
+    <w:p>
+      <w:pPr>
+        <w:pStyle w:val="NoSpacing"/>
+        <w:ind w:left="720"/>
+      </w:pPr>
+      <w:r>
+        <w:t xml:space="preserve">Er verschijnt een pop-up bericht dat verteld dat de naam te lang is en </w:t>
+      </w:r>
+      <w:r>
+        <w:t>wijzigt</w:t>
+      </w:r>
+      <w:r>
+        <w:t xml:space="preserve"> de afspraak </w:t>
+      </w:r>
+      <w:r>
+        <w:t>niet.</w:t>
       </w:r>
     </w:p>
     <w:p>
@@ -6808,7 +6904,31 @@
         <w:rPr>
           <w:b/>
         </w:rPr>
-        <w:t>Wat gebeurd er als ik een afspraak toevoeg waarbij de naam de gespecificeerde maximum bereik overschrijd in de database?</w:t>
+        <w:t xml:space="preserve">Wat gebeurd er als ik een afspraak wijzig waarbij de datum </w:t>
+      </w:r>
+      <w:r>
+        <w:rPr>
+          <w:b/>
+        </w:rPr>
+        <w:t xml:space="preserve">in het verleden </w:t>
+      </w:r>
+      <w:r>
+        <w:rPr>
+          <w:b/>
+        </w:rPr>
+        <w:t>is?</w:t>
+      </w:r>
+    </w:p>
+    <w:p>
+      <w:pPr>
+        <w:pStyle w:val="NoSpacing"/>
+        <w:ind w:left="720"/>
+      </w:pPr>
+      <w:r>
+        <w:t>Wijzigt</w:t>
+      </w:r>
+      <w:r>
+        <w:t xml:space="preserve"> de afspraak, maar wijzigt de waarde van de datum naar de datum van vandaag.</w:t>
       </w:r>
     </w:p>
     <w:p>
@@ -6831,19 +6951,22 @@
         <w:rPr>
           <w:b/>
         </w:rPr>
-        <w:t xml:space="preserve">Wat gebeurd er als ik een afspraak toevoeg waarbij de datum </w:t>
-      </w:r>
-      <w:r>
-        <w:rPr>
-          <w:b/>
-        </w:rPr>
-        <w:t>in het verleden</w:t>
-      </w:r>
-      <w:r>
-        <w:rPr>
-          <w:b/>
-        </w:rPr>
-        <w:t xml:space="preserve"> is?</w:t>
+        <w:t>Wat gebeurd er als ik een afspraak wijzig zonder dat ik iets wijzig?</w:t>
+      </w:r>
+    </w:p>
+    <w:p>
+      <w:pPr>
+        <w:pStyle w:val="NoSpacing"/>
+        <w:ind w:left="720"/>
+      </w:pPr>
+      <w:r>
+        <w:t xml:space="preserve">De waarde van de </w:t>
+      </w:r>
+      <w:r>
+        <w:t>afspraak</w:t>
+      </w:r>
+      <w:r>
+        <w:t xml:space="preserve"> blijft hetzelfde.</w:t>
       </w:r>
     </w:p>
     <w:p>
@@ -6866,13 +6989,37 @@
         <w:rPr>
           <w:b/>
         </w:rPr>
-        <w:t>Wat gebeurd er als ik een afspraak wijzig waarbij de naam de gespecificeerde maximum bereik overschrijd in de database?</w:t>
-      </w:r>
-    </w:p>
-    <w:p>
-      <w:pPr>
-        <w:pStyle w:val="NoSpacing"/>
-      </w:pPr>
+        <w:t xml:space="preserve">Wat gebeurd er </w:t>
+      </w:r>
+      <w:r>
+        <w:rPr>
+          <w:b/>
+        </w:rPr>
+        <w:t>als ik met administrator machtigen een afspraak voor een gebruiker wil toevoegen?</w:t>
+      </w:r>
+    </w:p>
+    <w:p>
+      <w:pPr>
+        <w:pStyle w:val="NoSpacing"/>
+        <w:ind w:left="720"/>
+      </w:pPr>
+      <w:r>
+        <w:t xml:space="preserve">Er verschijnt een pop-up bericht dat verteld dat ik geen </w:t>
+      </w:r>
+      <w:r>
+        <w:t>afspraken</w:t>
+      </w:r>
+      <w:r>
+        <w:t xml:space="preserve"> voor een andere gebruiker kan toevoegen/wijzigen en </w:t>
+      </w:r>
+      <w:r>
+        <w:t>voegt de afspraak niet toe.</w:t>
+      </w:r>
+    </w:p>
+    <w:p>
+      <w:r>
+        <w:br w:type="page"/>
+      </w:r>
     </w:p>
     <w:p>
       <w:pPr>
@@ -6889,19 +7036,47 @@
         <w:rPr>
           <w:b/>
         </w:rPr>
-        <w:t xml:space="preserve">Wat gebeurd er als ik een afspraak wijzig waarbij de datum </w:t>
-      </w:r>
-      <w:r>
-        <w:rPr>
-          <w:b/>
-        </w:rPr>
-        <w:t xml:space="preserve">in het verleden </w:t>
-      </w:r>
-      <w:r>
-        <w:rPr>
-          <w:b/>
-        </w:rPr>
-        <w:t>is?</w:t>
+        <w:lastRenderedPageBreak/>
+        <w:t>Wat gebeur</w:t>
+      </w:r>
+      <w:r>
+        <w:rPr>
+          <w:b/>
+        </w:rPr>
+        <w:t>d</w:t>
+      </w:r>
+      <w:r>
+        <w:rPr>
+          <w:b/>
+        </w:rPr>
+        <w:t xml:space="preserve"> </w:t>
+      </w:r>
+      <w:r>
+        <w:rPr>
+          <w:b/>
+        </w:rPr>
+        <w:t xml:space="preserve">er </w:t>
+      </w:r>
+      <w:r>
+        <w:rPr>
+          <w:b/>
+        </w:rPr>
+        <w:t>als ik met administrator machtigen een afspraak van een gebruiker wil wijzigen?</w:t>
+      </w:r>
+    </w:p>
+    <w:p>
+      <w:pPr>
+        <w:pStyle w:val="NoSpacing"/>
+        <w:ind w:left="720"/>
+      </w:pPr>
+      <w:r>
+        <w:t xml:space="preserve">Er verschijnt een pop-up bericht dat verteld dat ik geen afspraken voor een andere gebruiker kan toevoegen/wijzigen en </w:t>
+      </w:r>
+      <w:r>
+        <w:t>wijzigt de afspraak niet</w:t>
+      </w:r>
+      <w:r>
+        <w:t>.</w:t>
       </w:r>
     </w:p>
     <w:p>
@@ -6924,7 +7099,46 @@
         <w:rPr>
           <w:b/>
         </w:rPr>
-        <w:t>Wat gebeurd er als ik een afspraak wijzig zonder dat ik iets wijzig?</w:t>
+        <w:t>Wat gebeur</w:t>
+      </w:r>
+      <w:r>
+        <w:rPr>
+          <w:b/>
+        </w:rPr>
+        <w:t>d</w:t>
+      </w:r>
+      <w:r>
+        <w:rPr>
+          <w:b/>
+        </w:rPr>
+        <w:t xml:space="preserve"> </w:t>
+      </w:r>
+      <w:r>
+        <w:rPr>
+          <w:b/>
+        </w:rPr>
+        <w:t xml:space="preserve">er </w:t>
+      </w:r>
+      <w:r>
+        <w:rPr>
+          <w:b/>
+        </w:rPr>
+        <w:t>als ik met administrator machtigen een afspraak van een gebruiker wil verwijderen?</w:t>
+      </w:r>
+    </w:p>
+    <w:p>
+      <w:pPr>
+        <w:pStyle w:val="NoSpacing"/>
+        <w:ind w:left="720"/>
+      </w:pPr>
+      <w:r>
+        <w:t xml:space="preserve">Er verschijnt een pop-up bericht dat verteld dat ik geen afspraken voor een andere gebruiker kan toevoegen/wijzigen en </w:t>
+      </w:r>
+      <w:r>
+        <w:t>verwijderd</w:t>
+      </w:r>
+      <w:r>
+        <w:t xml:space="preserve"> de afspraak niet.</w:t>
       </w:r>
     </w:p>
     <w:p>
@@ -6947,18 +7161,46 @@
         <w:rPr>
           <w:b/>
         </w:rPr>
-        <w:t xml:space="preserve">Wat gebeurd er </w:t>
-      </w:r>
-      <w:r>
-        <w:rPr>
-          <w:b/>
-        </w:rPr>
-        <w:t>als ik met administrator machtigen een afspraak voor een gebruiker wil toevoegen?</w:t>
-      </w:r>
-    </w:p>
-    <w:p>
-      <w:pPr>
-        <w:pStyle w:val="NoSpacing"/>
+        <w:t>Wat gebeur</w:t>
+      </w:r>
+      <w:r>
+        <w:rPr>
+          <w:b/>
+        </w:rPr>
+        <w:t>d</w:t>
+      </w:r>
+      <w:r>
+        <w:rPr>
+          <w:b/>
+        </w:rPr>
+        <w:t xml:space="preserve"> </w:t>
+      </w:r>
+      <w:r>
+        <w:rPr>
+          <w:b/>
+        </w:rPr>
+        <w:t xml:space="preserve">er </w:t>
+      </w:r>
+      <w:r>
+        <w:rPr>
+          <w:b/>
+        </w:rPr>
+        <w:t>als ik met administrator machtigen een afspraak voor een administrator wil toevoegen?</w:t>
+      </w:r>
+    </w:p>
+    <w:p>
+      <w:pPr>
+        <w:pStyle w:val="NoSpacing"/>
+        <w:ind w:left="720"/>
+      </w:pPr>
+      <w:r>
+        <w:t>Er verschijnt een pop-up bericht dat verteld dat ik geen afspraken voor een andere gebruiker kan toevoegen/wijzigen en voegt de afspraak niet toe.</w:t>
+      </w:r>
+    </w:p>
+    <w:p>
+      <w:pPr>
+        <w:pStyle w:val="NoSpacing"/>
+        <w:ind w:left="708"/>
       </w:pPr>
     </w:p>
     <w:p>
@@ -7000,7 +7242,16 @@
         <w:rPr>
           <w:b/>
         </w:rPr>
-        <w:t>als ik met administrator machtigen een afspraak van een gebruiker wil wijzigen?</w:t>
+        <w:t>als ik met administrator machtigen een afspraak van een administrator wil wijzigen?</w:t>
+      </w:r>
+    </w:p>
+    <w:p>
+      <w:pPr>
+        <w:pStyle w:val="NoSpacing"/>
+        <w:ind w:left="720"/>
+      </w:pPr>
+      <w:r>
+        <w:t>Er verschijnt een pop-up bericht dat verteld dat ik geen afspraken voor een andere gebruiker kan toevoegen/wijzigen en wijzigt de afspraak niet.</w:t>
       </w:r>
     </w:p>
     <w:p>
@@ -7035,144 +7286,49 @@
         <w:rPr>
           <w:b/>
         </w:rPr>
+        <w:t xml:space="preserve"> als ik met administrator machtigen een afspraak van een administrator wil verwijderen?</w:t>
+      </w:r>
+    </w:p>
+    <w:p>
+      <w:pPr>
+        <w:pStyle w:val="NoSpacing"/>
+        <w:ind w:left="720"/>
+      </w:pPr>
+      <w:r>
+        <w:t>Er verschijnt een pop-up bericht dat verteld dat ik geen afspraken voor een andere gebruiker kan toevoegen/wijzigen en verwijderd de afspraak niet.</w:t>
+      </w:r>
+    </w:p>
+    <w:p>
+      <w:pPr>
+        <w:pStyle w:val="NoSpacing"/>
+      </w:pPr>
+    </w:p>
+    <w:p>
+      <w:pPr>
+        <w:pStyle w:val="NoSpacing"/>
+      </w:pPr>
+      <w:r>
+        <w:t>Voor elke vraag is het juiste verwacht resultaat gegeven als antwoord. Hierdoor</w:t>
+      </w:r>
+      <w:r>
+        <w:t xml:space="preserve"> kan geconcludeerd worden dat</w:t>
+      </w:r>
+      <w:r>
         <w:t xml:space="preserve"> </w:t>
       </w:r>
       <w:r>
-        <w:rPr>
-          <w:b/>
-        </w:rPr>
-        <w:t xml:space="preserve">er </w:t>
-      </w:r>
-      <w:r>
-        <w:rPr>
-          <w:b/>
-        </w:rPr>
-        <w:t>als ik met administrator machtigen een afspraak van een gebruiker wil verwijderen?</w:t>
-      </w:r>
-    </w:p>
-    <w:p>
-      <w:pPr>
-        <w:pStyle w:val="NoSpacing"/>
-      </w:pPr>
-    </w:p>
-    <w:p>
-      <w:pPr>
-        <w:pStyle w:val="NoSpacing"/>
-        <w:numPr>
-          <w:ilvl w:val="0"/>
-          <w:numId w:val="1"/>
-        </w:numPr>
-        <w:rPr>
-          <w:b/>
-        </w:rPr>
-      </w:pPr>
-      <w:r>
-        <w:rPr>
-          <w:b/>
-        </w:rPr>
-        <w:t>Wat gebeur</w:t>
-      </w:r>
-      <w:r>
-        <w:rPr>
-          <w:b/>
-        </w:rPr>
-        <w:t>d</w:t>
-      </w:r>
-      <w:r>
-        <w:rPr>
-          <w:b/>
-        </w:rPr>
-        <w:t xml:space="preserve"> </w:t>
-      </w:r>
-      <w:r>
-        <w:rPr>
-          <w:b/>
-        </w:rPr>
-        <w:t xml:space="preserve">er </w:t>
-      </w:r>
-      <w:r>
-        <w:rPr>
-          <w:b/>
-        </w:rPr>
-        <w:t>als ik met administrator machtigen een afspraak voor een administrator wil toevoegen?</w:t>
-      </w:r>
-    </w:p>
-    <w:p>
-      <w:pPr>
-        <w:pStyle w:val="NoSpacing"/>
-        <w:numPr>
-          <w:ilvl w:val="0"/>
-          <w:numId w:val="1"/>
-        </w:numPr>
-        <w:rPr>
-          <w:b/>
-        </w:rPr>
-      </w:pPr>
-      <w:r>
-        <w:rPr>
-          <w:b/>
-        </w:rPr>
-        <w:t>Wat gebeur</w:t>
-      </w:r>
-      <w:r>
-        <w:rPr>
-          <w:b/>
-        </w:rPr>
-        <w:t>d</w:t>
-      </w:r>
-      <w:r>
-        <w:rPr>
-          <w:b/>
-        </w:rPr>
-        <w:t xml:space="preserve"> </w:t>
-      </w:r>
-      <w:r>
-        <w:rPr>
-          <w:b/>
-        </w:rPr>
-        <w:t xml:space="preserve">er </w:t>
-      </w:r>
-      <w:r>
-        <w:rPr>
-          <w:b/>
-        </w:rPr>
-        <w:t>als ik met administrator machtigen een afspraak van een administrator wil wijzigen?</w:t>
-      </w:r>
-    </w:p>
-    <w:p>
-      <w:pPr>
-        <w:pStyle w:val="NoSpacing"/>
-      </w:pPr>
-    </w:p>
-    <w:p>
-      <w:pPr>
-        <w:pStyle w:val="NoSpacing"/>
-        <w:numPr>
-          <w:ilvl w:val="0"/>
-          <w:numId w:val="1"/>
-        </w:numPr>
-        <w:rPr>
-          <w:b/>
-        </w:rPr>
-      </w:pPr>
-      <w:r>
-        <w:rPr>
-          <w:b/>
-        </w:rPr>
-        <w:t>Wat gebeur</w:t>
-      </w:r>
-      <w:r>
-        <w:rPr>
-          <w:b/>
-        </w:rPr>
-        <w:t>d</w:t>
-      </w:r>
-      <w:r>
-        <w:rPr>
-          <w:b/>
-        </w:rPr>
-        <w:t xml:space="preserve"> als ik met administrator machtigen een afspraak van een administrator wil verwijderen?</w:t>
-      </w:r>
+        <w:t>het sy</w:t>
+      </w:r>
+      <w:bookmarkStart w:id="8" w:name="_GoBack"/>
+      <w:bookmarkEnd w:id="8"/>
+      <w:r>
+        <w:t>steem dit gedeelde van de test geslaagd heeft.</w:t>
+      </w:r>
+    </w:p>
+    <w:p>
+      <w:pPr>
+        <w:pStyle w:val="NoSpacing"/>
+      </w:pPr>
     </w:p>
     <w:p>
       <w:pPr>
@@ -7609,7 +7765,7 @@
                 <w:bCs/>
                 <w:noProof/>
               </w:rPr>
-              <w:t>7</w:t>
+              <w:t>8</w:t>
             </w:r>
             <w:r>
               <w:rPr>
@@ -7654,7 +7810,7 @@
                 <w:bCs/>
                 <w:noProof/>
               </w:rPr>
-              <w:t>7</w:t>
+              <w:t>8</w:t>
             </w:r>
             <w:r>
               <w:rPr>
@@ -8847,7 +9003,7 @@
 </file>
 
 <file path=customXml/itemProps2.xml><?xml version="1.0" encoding="utf-8"?>
-<ds:datastoreItem xmlns:ds="http://schemas.openxmlformats.org/officeDocument/2006/customXml" ds:itemID="{2EF3E448-CB8B-40F4-9CF8-F7F272DBE43D}">
+<ds:datastoreItem xmlns:ds="http://schemas.openxmlformats.org/officeDocument/2006/customXml" ds:itemID="{CE9040AB-5F90-4E0F-AB4E-AE8CFA61C5CD}">
   <ds:schemaRefs>
     <ds:schemaRef ds:uri="http://schemas.openxmlformats.org/officeDocument/2006/bibliography"/>
   </ds:schemaRefs>

</xml_diff>